<commit_message>
FIRF-54: tMET formula updated
</commit_message>
<xml_diff>
--- a/user_folders/ege_g/doc/summary_metastability.docx
+++ b/user_folders/ege_g/doc/summary_metastability.docx
@@ -380,6 +380,44 @@
         </w:rPr>
         <w:t>SU_2</w:t>
       </w:r>
+      <w:r>
+        <w:rPr>
+          <w:sz w:val="28"/>
+          <w:szCs w:val="28"/>
+          <w:vertAlign w:val="subscript"/>
+        </w:rPr>
+        <w:t xml:space="preserve"> </w:t>
+      </w:r>
+      <w:r>
+        <w:rPr>
+          <w:sz w:val="28"/>
+          <w:szCs w:val="28"/>
+        </w:rPr>
+        <w:t>+ t</w:t>
+      </w:r>
+      <w:r>
+        <w:rPr>
+          <w:sz w:val="28"/>
+          <w:szCs w:val="28"/>
+          <w:vertAlign w:val="subscript"/>
+        </w:rPr>
+        <w:t>MET2</w:t>
+      </w:r>
+      <w:r>
+        <w:rPr>
+          <w:sz w:val="28"/>
+          <w:szCs w:val="28"/>
+          <w:vertAlign w:val="subscript"/>
+        </w:rPr>
+        <w:t xml:space="preserve"> </w:t>
+      </w:r>
+      <w:r>
+        <w:rPr>
+          <w:sz w:val="28"/>
+          <w:szCs w:val="28"/>
+        </w:rPr>
+        <w:t>(For 2 registers)</w:t>
+      </w:r>
     </w:p>
     <w:p>
       <w:pPr>
@@ -396,7 +434,19 @@
         <w:t>MET</w:t>
       </w:r>
       <w:r>
-        <w:t xml:space="preserve"> = Arrival Time of Next Clock Edge - Setup Time of Next Register - Output Time of First Register</w:t>
+        <w:rPr>
+          <w:vertAlign w:val="subscript"/>
+        </w:rPr>
+        <w:t>,1</w:t>
+      </w:r>
+      <w:r>
+        <w:t xml:space="preserve"> = </w:t>
+      </w:r>
+      <w:r>
+        <w:t xml:space="preserve"> </w:t>
+      </w:r>
+      <w:r>
+        <w:t>Arrival Time of Next Clock Edge - Setup Time of Next Register - Output Time of First Register</w:t>
       </w:r>
       <w:r>
         <w:t xml:space="preserve"> (assuming path delay between the two registers is negligible)</w:t>
@@ -549,9 +599,19 @@
           <w:ilvl w:val="0"/>
           <w:numId w:val="3"/>
         </w:numPr>
-        <w:rPr>
-          <w:sz w:val="28"/>
-          <w:szCs w:val="28"/>
+      </w:pPr>
+      <w:r>
+        <w:t>For synchronization chain of length 3:</w:t>
+      </w:r>
+    </w:p>
+    <w:p>
+      <w:pPr>
+        <w:pStyle w:val="ListParagraph"/>
+        <w:ind w:left="360"/>
+        <w:rPr>
+          <w:sz w:val="28"/>
+          <w:szCs w:val="28"/>
+          <w:vertAlign w:val="subscript"/>
         </w:rPr>
       </w:pPr>
       <w:r>
@@ -603,6 +663,29 @@
         <w:rPr>
           <w:sz w:val="28"/>
           <w:szCs w:val="28"/>
+          <w:vertAlign w:val="subscript"/>
+        </w:rPr>
+        <w:t xml:space="preserve"> </w:t>
+      </w:r>
+      <w:r>
+        <w:rPr>
+          <w:sz w:val="28"/>
+          <w:szCs w:val="28"/>
+        </w:rPr>
+        <w:t>+ t</w:t>
+      </w:r>
+      <w:r>
+        <w:rPr>
+          <w:sz w:val="28"/>
+          <w:szCs w:val="28"/>
+          <w:vertAlign w:val="subscript"/>
+        </w:rPr>
+        <w:t>MET3</w:t>
+      </w:r>
+      <w:r>
+        <w:rPr>
+          <w:sz w:val="28"/>
+          <w:szCs w:val="28"/>
         </w:rPr>
         <w:t xml:space="preserve">  = (T</w:t>
       </w:r>
@@ -695,6 +778,57 @@
           <w:szCs w:val="28"/>
         </w:rPr>
         <w:t>)</w:t>
+      </w:r>
+      <w:r>
+        <w:rPr>
+          <w:sz w:val="28"/>
+          <w:szCs w:val="28"/>
+        </w:rPr>
+        <w:t xml:space="preserve"> + t</w:t>
+      </w:r>
+      <w:r>
+        <w:rPr>
+          <w:sz w:val="28"/>
+          <w:szCs w:val="28"/>
+          <w:vertAlign w:val="subscript"/>
+        </w:rPr>
+        <w:t>MET3</w:t>
+      </w:r>
+    </w:p>
+    <w:p>
+      <w:pPr>
+        <w:pStyle w:val="ListParagraph"/>
+        <w:ind w:left="360"/>
+        <w:rPr>
+          <w:color w:val="FF0000"/>
+          <w:sz w:val="28"/>
+          <w:szCs w:val="28"/>
+        </w:rPr>
+      </w:pPr>
+      <w:r>
+        <w:rPr>
+          <w:color w:val="FF0000"/>
+          <w:sz w:val="28"/>
+          <w:szCs w:val="28"/>
+        </w:rPr>
+        <w:t>t</w:t>
+      </w:r>
+      <w:r>
+        <w:rPr>
+          <w:color w:val="FF0000"/>
+          <w:sz w:val="28"/>
+          <w:szCs w:val="28"/>
+          <w:vertAlign w:val="subscript"/>
+        </w:rPr>
+        <w:t>MET3</w:t>
+      </w:r>
+      <w:r>
+        <w:rPr>
+          <w:color w:val="FF0000"/>
+          <w:sz w:val="28"/>
+          <w:szCs w:val="28"/>
+        </w:rPr>
+        <w:t xml:space="preserve"> is the worst case slack of the path leaving from register 3.</w:t>
       </w:r>
     </w:p>
     <w:p>
@@ -793,7 +927,6 @@
         <w:pStyle w:val="Heading1"/>
       </w:pPr>
       <w:r>
-        <w:lastRenderedPageBreak/>
         <w:t>EXTRAS</w:t>
       </w:r>
     </w:p>
@@ -804,6 +937,9 @@
         <w:jc w:val="center"/>
       </w:pPr>
       <w:r>
+        <w:rPr>
+          <w:noProof/>
+        </w:rPr>
         <w:drawing>
           <wp:inline distT="0" distB="0" distL="0" distR="0" wp14:anchorId="610CDC42" wp14:editId="0E252B5E">
             <wp:extent cx="4455720" cy="3646380"/>
@@ -854,21 +990,7 @@
           <w:i/>
           <w:iCs/>
         </w:rPr>
-        <w:t xml:space="preserve">"The window of time relative to the clock edge where metastability will actually be triggered is much smaller than the window defined by the setup and hold times (on the order of femtoseconds in modern FPGAs), however it’s exact location is not known and is a function of a number of variables including temperature and voltage. Meeting the setup and hold requirements </w:t>
-      </w:r>
-      <w:r>
-        <w:rPr>
-          <w:i/>
-          <w:iCs/>
-        </w:rPr>
-        <w:t>guarantees</w:t>
-      </w:r>
-      <w:r>
-        <w:rPr>
-          <w:i/>
-          <w:iCs/>
-        </w:rPr>
-        <w:t xml:space="preserve"> a metastable state will not be triggered."</w:t>
+        <w:t>"The window of time relative to the clock edge where metastability will actually be triggered is much smaller than the window defined by the setup and hold times (on the order of femtoseconds in modern FPGAs), however it’s exact location is not known and is a function of a number of variables including temperature and voltage. Meeting the setup and hold requirements guarantees a metastable state will not be triggered."</w:t>
       </w:r>
     </w:p>
     <w:p>
@@ -878,6 +1000,10 @@
         <w:jc w:val="center"/>
       </w:pPr>
       <w:r>
+        <w:rPr>
+          <w:noProof/>
+        </w:rPr>
+        <w:lastRenderedPageBreak/>
         <w:drawing>
           <wp:inline distT="0" distB="0" distL="0" distR="0" wp14:anchorId="4B71DA1E" wp14:editId="52B57161">
             <wp:extent cx="4998346" cy="3222397"/>
@@ -924,13 +1050,7 @@
         </w:numPr>
       </w:pPr>
       <w:r>
-        <w:t xml:space="preserve">Once </w:t>
-      </w:r>
-      <w:r>
-        <w:t>a</w:t>
-      </w:r>
-      <w:r>
-        <w:t xml:space="preserve"> FF goes metastable (due to a setup time violation, say) we can’t say when it will assume a valid logic level or what level it might eventually assume</w:t>
+        <w:t>Once a FF goes metastable (due to a setup time violation, say) we can’t say when it will assume a valid logic level or what level it might eventually assume</w:t>
       </w:r>
     </w:p>
     <w:p>
@@ -942,7 +1062,6 @@
         </w:numPr>
       </w:pPr>
       <w:r>
-        <w:lastRenderedPageBreak/>
         <w:t>If you need to fan out a synchronized signal</w:t>
       </w:r>
       <w:r>
@@ -1011,6 +1130,9 @@
         <w:ind w:left="360"/>
       </w:pPr>
       <w:r>
+        <w:rPr>
+          <w:noProof/>
+        </w:rPr>
         <w:drawing>
           <wp:inline distT="0" distB="0" distL="0" distR="0" wp14:anchorId="37AF4163" wp14:editId="522EEB84">
             <wp:extent cx="3135413" cy="2108579"/>
@@ -2179,6 +2301,7 @@
   <w:style w:type="character" w:default="1" w:styleId="DefaultParagraphFont">
     <w:name w:val="Default Paragraph Font"/>
     <w:uiPriority w:val="1"/>
+    <w:semiHidden/>
     <w:unhideWhenUsed/>
   </w:style>
   <w:style w:type="table" w:default="1" w:styleId="TableNormal">

</xml_diff>